<commit_message>
Added the prof instruction.
</commit_message>
<xml_diff>
--- a/documentation/user manuals for public.docx
+++ b/documentation/user manuals for public.docx
@@ -945,23 +945,13 @@
                                         <w:szCs w:val="36"/>
                                       </w:rPr>
                                     </w:pPr>
-                                    <w:proofErr w:type="spellStart"/>
                                     <w:r>
                                       <w:rPr>
                                         <w:color w:val="4472C4" w:themeColor="accent1"/>
                                         <w:sz w:val="36"/>
                                         <w:szCs w:val="36"/>
                                       </w:rPr>
-                                      <w:t>Everybyte</w:t>
-                                    </w:r>
-                                    <w:proofErr w:type="spellEnd"/>
-                                    <w:r>
-                                      <w:rPr>
-                                        <w:color w:val="4472C4" w:themeColor="accent1"/>
-                                        <w:sz w:val="36"/>
-                                        <w:szCs w:val="36"/>
-                                      </w:rPr>
-                                      <w:t xml:space="preserve"> Digital Products</w:t>
+                                      <w:t>Everybyte Digital Products</w:t>
                                     </w:r>
                                   </w:p>
                                 </w:sdtContent>
@@ -1052,23 +1042,13 @@
                                   <w:szCs w:val="36"/>
                                 </w:rPr>
                               </w:pPr>
-                              <w:proofErr w:type="spellStart"/>
                               <w:r>
                                 <w:rPr>
                                   <w:color w:val="4472C4" w:themeColor="accent1"/>
                                   <w:sz w:val="36"/>
                                   <w:szCs w:val="36"/>
                                 </w:rPr>
-                                <w:t>Everybyte</w:t>
-                              </w:r>
-                              <w:proofErr w:type="spellEnd"/>
-                              <w:r>
-                                <w:rPr>
-                                  <w:color w:val="4472C4" w:themeColor="accent1"/>
-                                  <w:sz w:val="36"/>
-                                  <w:szCs w:val="36"/>
-                                </w:rPr>
-                                <w:t xml:space="preserve"> Digital Products</w:t>
+                                <w:t>Everybyte Digital Products</w:t>
                               </w:r>
                             </w:p>
                           </w:sdtContent>
@@ -3179,6 +3159,40 @@
     </w:p>
     <w:p>
       <w:pPr>
+        <w:spacing w:line="480" w:lineRule="auto"/>
+        <w:rPr>
+          <w:rFonts w:ascii="Times New Roman" w:hAnsi="Times New Roman" w:cs="Times New Roman"/>
+          <w:sz w:val="24"/>
+          <w:szCs w:val="24"/>
+        </w:rPr>
+      </w:pPr>
+      <w:r>
+        <w:rPr>
+          <w:rFonts w:ascii="Times New Roman" w:hAnsi="Times New Roman" w:cs="Times New Roman"/>
+          <w:sz w:val="24"/>
+          <w:szCs w:val="24"/>
+        </w:rPr>
+        <w:t xml:space="preserve">The professor had to </w:t>
+      </w:r>
+      <w:r>
+        <w:rPr>
+          <w:rFonts w:ascii="Times New Roman" w:hAnsi="Times New Roman" w:cs="Times New Roman"/>
+          <w:sz w:val="24"/>
+          <w:szCs w:val="24"/>
+        </w:rPr>
+        <w:t xml:space="preserve">fill in and send an hours of submission (contract) to a TA, then the TA signed and sent back to the professor. </w:t>
+      </w:r>
+      <w:r>
+        <w:rPr>
+          <w:rFonts w:ascii="Times New Roman" w:hAnsi="Times New Roman" w:cs="Times New Roman"/>
+          <w:sz w:val="24"/>
+          <w:szCs w:val="24"/>
+        </w:rPr>
+        <w:t>Professor will then send the contract to the HR Office and the Dean of the Faculty for approval. These steps have to be manual and beyond what DALTAMS is providing, or aiming to provide.</w:t>
+      </w:r>
+    </w:p>
+    <w:p>
+      <w:pPr>
         <w:pStyle w:val="ListParagraph"/>
         <w:numPr>
           <w:ilvl w:val="0"/>
@@ -3268,25 +3282,7 @@
           <w:sz w:val="24"/>
           <w:szCs w:val="24"/>
         </w:rPr>
-        <w:t xml:space="preserve">, the user will select a course as a </w:t>
-      </w:r>
-      <w:proofErr w:type="spellStart"/>
-      <w:r>
-        <w:rPr>
-          <w:rFonts w:ascii="Times New Roman" w:hAnsi="Times New Roman" w:cs="Times New Roman"/>
-          <w:sz w:val="24"/>
-          <w:szCs w:val="24"/>
-        </w:rPr>
-        <w:t>dropbox</w:t>
-      </w:r>
-      <w:proofErr w:type="spellEnd"/>
-      <w:r>
-        <w:rPr>
-          <w:rFonts w:ascii="Times New Roman" w:hAnsi="Times New Roman" w:cs="Times New Roman"/>
-          <w:sz w:val="24"/>
-          <w:szCs w:val="24"/>
-        </w:rPr>
-        <w:t>, then click on draft.</w:t>
+        <w:t>, the user will select a course as a dropbox, then click on draft.</w:t>
       </w:r>
       <w:r>
         <w:rPr>
@@ -4876,7 +4872,6 @@
           <w:szCs w:val="24"/>
         </w:rPr>
       </w:pPr>
-      <w:proofErr w:type="spellStart"/>
       <w:r>
         <w:rPr>
           <w:rFonts w:ascii="Times New Roman" w:hAnsi="Times New Roman" w:cs="Times New Roman"/>
@@ -4887,7 +4882,6 @@
         </w:rPr>
         <w:t>Nhat</w:t>
       </w:r>
-      <w:proofErr w:type="spellEnd"/>
       <w:r>
         <w:rPr>
           <w:rFonts w:ascii="Times New Roman" w:hAnsi="Times New Roman" w:cs="Times New Roman"/>
@@ -5024,7 +5018,6 @@
           <w:szCs w:val="24"/>
         </w:rPr>
       </w:pPr>
-      <w:proofErr w:type="spellStart"/>
       <w:r>
         <w:rPr>
           <w:rFonts w:ascii="Times New Roman" w:hAnsi="Times New Roman" w:cs="Times New Roman"/>
@@ -5055,7 +5048,6 @@
         </w:rPr>
         <w:t>e</w:t>
       </w:r>
-      <w:proofErr w:type="spellEnd"/>
       <w:r>
         <w:rPr>
           <w:rFonts w:ascii="Times New Roman" w:hAnsi="Times New Roman" w:cs="Times New Roman"/>
@@ -5144,18 +5136,8 @@
           <w:sz w:val="24"/>
           <w:szCs w:val="24"/>
         </w:rPr>
-        <w:t xml:space="preserve">Al </w:t>
-      </w:r>
-      <w:proofErr w:type="spellStart"/>
-      <w:r>
-        <w:rPr>
-          <w:rFonts w:ascii="Times New Roman" w:hAnsi="Times New Roman" w:cs="Times New Roman"/>
-          <w:sz w:val="24"/>
-          <w:szCs w:val="24"/>
-        </w:rPr>
-        <w:t>Mukaddim</w:t>
-      </w:r>
-      <w:proofErr w:type="spellEnd"/>
+        <w:t>Al Mukaddim</w:t>
+      </w:r>
       <w:r>
         <w:rPr>
           <w:rFonts w:ascii="Times New Roman" w:hAnsi="Times New Roman" w:cs="Times New Roman"/>

</xml_diff>